<commit_message>
Dokumentation for code, and renaming for percentage input
</commit_message>
<xml_diff>
--- a/Exercise 4/EC_Aufgabenloesung_4.docx
+++ b/Exercise 4/EC_Aufgabenloesung_4.docx
@@ -216,14 +216,27 @@
       <w:r>
         <w:t xml:space="preserve">Abbildung </w:t>
       </w:r>
-      <w:fldSimple w:instr=" SEQ Abbildung \* ARABIC ">
-        <w:r>
-          <w:rPr>
-            <w:noProof/>
-          </w:rPr>
-          <w:t>1</w:t>
-        </w:r>
-      </w:fldSimple>
+      <w:r>
+        <w:fldChar w:fldCharType="begin"/>
+      </w:r>
+      <w:r>
+        <w:instrText xml:space="preserve"> SEQ Abbildung \* ARABIC </w:instrText>
+      </w:r>
+      <w:r>
+        <w:fldChar w:fldCharType="separate"/>
+      </w:r>
+      <w:r>
+        <w:rPr>
+          <w:noProof/>
+        </w:rPr>
+        <w:t>1</w:t>
+      </w:r>
+      <w:r>
+        <w:rPr>
+          <w:noProof/>
+        </w:rPr>
+        <w:fldChar w:fldCharType="end"/>
+      </w:r>
       <w:r>
         <w:t xml:space="preserve">: PWM (Quelle: </w:t>
       </w:r>
@@ -239,7 +252,13 @@
         <w:pStyle w:val="Listenabsatz"/>
       </w:pPr>
       <w:r>
-        <w:t xml:space="preserve"> Dies ist eine Modulationsart, bei welcher eine technische Größe, wie die elektrische Spannung, zwischen zwei  festgelegten Werten hin und her wechselt. So wird beispielsweiße bei einem Motor, welcher sehr schnell in gleichbleibenden Abständen kurzzeitig mit Spannung versorgt wird, in einer relativ konstanten Geschwindigkeit laufen. </w:t>
+        <w:t xml:space="preserve"> Dies ist eine Modulationsart, bei welcher eine technische Größe, wie die elektrische Spannung, zwischen </w:t>
+      </w:r>
+      <w:r>
+        <w:t>zwei festgelegten</w:t>
+      </w:r>
+      <w:r>
+        <w:t xml:space="preserve"> Werten hin und her wechselt. So wird beispielsweiße bei einem Motor, welcher sehr schnell in gleichbleibenden Abständen kurzzeitig mit Spannung versorgt wird, in einer relativ konstanten Geschwindigkeit laufen. </w:t>
       </w:r>
     </w:p>
     <w:p>
@@ -287,13 +306,7 @@
           <w:rPr>
             <w:rFonts w:ascii="Cambria Math" w:hAnsi="Cambria Math"/>
           </w:rPr>
-          <m:t>P</m:t>
-        </m:r>
-        <m:r>
-          <w:rPr>
-            <w:rFonts w:ascii="Cambria Math" w:hAnsi="Cambria Math"/>
-          </w:rPr>
-          <m:t>eriodendauer=</m:t>
+          <m:t>Periodendauer=</m:t>
         </m:r>
         <m:f>
           <m:fPr>
@@ -360,7 +373,21 @@
         <w:rPr>
           <w:rFonts w:eastAsiaTheme="minorEastAsia"/>
         </w:rPr>
-        <w:t>Eine ebenfalls wichtige Größe ist der sogenannte Tastgrad, durch ihn lässt sich die die elektrische Spannung steuern. Er lässt sich aus Pulsdauer (</w:t>
+        <w:t xml:space="preserve">Eine ebenfalls wichtige Größe ist der sogenannte </w:t>
+      </w:r>
+      <w:proofErr w:type="spellStart"/>
+      <w:r>
+        <w:rPr>
+          <w:rFonts w:eastAsiaTheme="minorEastAsia"/>
+        </w:rPr>
+        <w:t>Tastgrad</w:t>
+      </w:r>
+      <w:proofErr w:type="spellEnd"/>
+      <w:r>
+        <w:rPr>
+          <w:rFonts w:eastAsiaTheme="minorEastAsia"/>
+        </w:rPr>
+        <w:t>, durch ihn lässt sich die die elektrische Spannung steuern. Er lässt sich aus Pulsdauer (</w:t>
       </w:r>
       <m:oMath>
         <m:sSub>
@@ -456,7 +483,63 @@
         <w:rPr>
           <w:rFonts w:eastAsiaTheme="minorEastAsia"/>
         </w:rPr>
-        <w:t xml:space="preserve">Üblicherweise wird der Tastgrad in Prozent angegeben. Durch den Tastgrad lässt sich der Servo (der Praktikumsaufgabe) steuern. So stellt sich der Servo bei </w:t>
+        <w:t xml:space="preserve">Üblicherweise wird der </w:t>
+      </w:r>
+      <w:proofErr w:type="spellStart"/>
+      <w:r>
+        <w:rPr>
+          <w:rFonts w:eastAsiaTheme="minorEastAsia"/>
+        </w:rPr>
+        <w:t>Tastgrad</w:t>
+      </w:r>
+      <w:proofErr w:type="spellEnd"/>
+      <w:r>
+        <w:rPr>
+          <w:rFonts w:eastAsiaTheme="minorEastAsia"/>
+        </w:rPr>
+        <w:t xml:space="preserve"> in Prozent angegeben. Durch den </w:t>
+      </w:r>
+      <w:proofErr w:type="spellStart"/>
+      <w:r>
+        <w:rPr>
+          <w:rFonts w:eastAsiaTheme="minorEastAsia"/>
+        </w:rPr>
+        <w:t>Tastgrad</w:t>
+      </w:r>
+      <w:proofErr w:type="spellEnd"/>
+      <w:r>
+        <w:rPr>
+          <w:rFonts w:eastAsiaTheme="minorEastAsia"/>
+        </w:rPr>
+        <w:t xml:space="preserve"> lässt sich der </w:t>
+      </w:r>
+      <w:proofErr w:type="spellStart"/>
+      <w:r>
+        <w:rPr>
+          <w:rFonts w:eastAsiaTheme="minorEastAsia"/>
+        </w:rPr>
+        <w:t>Servo</w:t>
+      </w:r>
+      <w:proofErr w:type="spellEnd"/>
+      <w:r>
+        <w:rPr>
+          <w:rFonts w:eastAsiaTheme="minorEastAsia"/>
+        </w:rPr>
+        <w:t xml:space="preserve"> (der Praktikumsaufgabe) steuern. So stellt sich der </w:t>
+      </w:r>
+      <w:proofErr w:type="spellStart"/>
+      <w:r>
+        <w:rPr>
+          <w:rFonts w:eastAsiaTheme="minorEastAsia"/>
+        </w:rPr>
+        <w:t>Servo</w:t>
+      </w:r>
+      <w:proofErr w:type="spellEnd"/>
+      <w:r>
+        <w:rPr>
+          <w:rFonts w:eastAsiaTheme="minorEastAsia"/>
+        </w:rPr>
+        <w:t xml:space="preserve"> bei </w:t>
       </w:r>
     </w:p>
     <w:p>
@@ -564,32 +647,14 @@
           <w:rPr>
             <w:rFonts w:ascii="Cambria Math" w:eastAsiaTheme="minorEastAsia" w:hAnsi="Cambria Math"/>
           </w:rPr>
-          <m:t>=1</m:t>
-        </m:r>
-        <m:r>
-          <w:rPr>
-            <w:rFonts w:ascii="Cambria Math" w:eastAsiaTheme="minorEastAsia" w:hAnsi="Cambria Math"/>
-          </w:rPr>
-          <m:t>.5</m:t>
-        </m:r>
-        <m:r>
-          <w:rPr>
-            <w:rFonts w:ascii="Cambria Math" w:eastAsiaTheme="minorEastAsia" w:hAnsi="Cambria Math"/>
-          </w:rPr>
-          <m:t>ms</m:t>
+          <m:t>=1.5ms</m:t>
         </m:r>
       </m:oMath>
       <w:r>
         <w:rPr>
           <w:rFonts w:eastAsiaTheme="minorEastAsia"/>
         </w:rPr>
-        <w:t xml:space="preserve"> </w:t>
-      </w:r>
-      <w:r>
-        <w:rPr>
-          <w:rFonts w:eastAsiaTheme="minorEastAsia"/>
-        </w:rPr>
-        <w:t xml:space="preserve">auf 90° </w:t>
+        <w:t xml:space="preserve"> auf 90° </w:t>
       </w:r>
       <w:r>
         <w:rPr>
@@ -649,32 +714,14 @@
           <w:rPr>
             <w:rFonts w:ascii="Cambria Math" w:eastAsiaTheme="minorEastAsia" w:hAnsi="Cambria Math"/>
           </w:rPr>
-          <m:t>=</m:t>
-        </m:r>
-        <m:r>
-          <w:rPr>
-            <w:rFonts w:ascii="Cambria Math" w:eastAsiaTheme="minorEastAsia" w:hAnsi="Cambria Math"/>
-          </w:rPr>
-          <m:t>2</m:t>
-        </m:r>
-        <m:r>
-          <w:rPr>
-            <w:rFonts w:ascii="Cambria Math" w:eastAsiaTheme="minorEastAsia" w:hAnsi="Cambria Math"/>
-          </w:rPr>
-          <m:t>ms</m:t>
+          <m:t>=2ms</m:t>
         </m:r>
       </m:oMath>
       <w:r>
         <w:rPr>
           <w:rFonts w:eastAsiaTheme="minorEastAsia"/>
         </w:rPr>
-        <w:t xml:space="preserve"> </w:t>
-      </w:r>
-      <w:r>
-        <w:rPr>
-          <w:rFonts w:eastAsiaTheme="minorEastAsia"/>
-        </w:rPr>
-        <w:t xml:space="preserve">auf 180° </w:t>
+        <w:t xml:space="preserve"> auf 180° </w:t>
       </w:r>
       <w:r>
         <w:rPr>
@@ -738,25 +785,604 @@
         <w:ind w:left="708"/>
       </w:pPr>
       <w:r>
-        <w:t xml:space="preserve">Um eine Benutzereingabe während des Betriebs zu ermöglichen, muss ein zweiter Thread erzeugt werden. Dieser muss </w:t>
-      </w:r>
-      <w:r>
-        <w:t>auf niedriger Priorität</w:t>
-      </w:r>
-      <w:r>
-        <w:t xml:space="preserve"> laufen um die Übertragung des PWM-Signals nicht unterbrechen zu können. </w:t>
+        <w:t>Damit die benötigten Files zum Ansprechen der GPIO-Pins verfügbar sind, sind diese mit den Befehlen:</w:t>
       </w:r>
     </w:p>
     <w:p>
       <w:pPr>
         <w:pStyle w:val="KeinLeerraum"/>
         <w:ind w:left="708"/>
-      </w:pPr>
+        <w:rPr>
+          <w:i/>
+        </w:rPr>
+      </w:pPr>
+      <w:r>
+        <w:t xml:space="preserve"> </w:t>
+      </w:r>
+      <w:r>
+        <w:rPr>
+          <w:i/>
+        </w:rPr>
+        <w:t>echo 44 &gt; /</w:t>
+      </w:r>
+      <w:proofErr w:type="spellStart"/>
+      <w:r>
+        <w:rPr>
+          <w:i/>
+        </w:rPr>
+        <w:t>sys</w:t>
+      </w:r>
+      <w:proofErr w:type="spellEnd"/>
+      <w:r>
+        <w:rPr>
+          <w:i/>
+        </w:rPr>
+        <w:t>/</w:t>
+      </w:r>
+      <w:proofErr w:type="spellStart"/>
+      <w:r>
+        <w:rPr>
+          <w:i/>
+        </w:rPr>
+        <w:t>class</w:t>
+      </w:r>
+      <w:proofErr w:type="spellEnd"/>
+      <w:r>
+        <w:rPr>
+          <w:i/>
+        </w:rPr>
+        <w:t>/</w:t>
+      </w:r>
+      <w:proofErr w:type="spellStart"/>
+      <w:r>
+        <w:rPr>
+          <w:i/>
+        </w:rPr>
+        <w:t>gpio</w:t>
+      </w:r>
+      <w:proofErr w:type="spellEnd"/>
+      <w:r>
+        <w:rPr>
+          <w:i/>
+        </w:rPr>
+        <w:t>/</w:t>
+      </w:r>
+      <w:proofErr w:type="spellStart"/>
+      <w:r>
+        <w:rPr>
+          <w:i/>
+        </w:rPr>
+        <w:t>export</w:t>
+      </w:r>
+      <w:proofErr w:type="spellEnd"/>
+    </w:p>
+    <w:p>
+      <w:pPr>
+        <w:pStyle w:val="KeinLeerraum"/>
+        <w:ind w:left="708"/>
+        <w:rPr>
+          <w:i/>
+        </w:rPr>
+      </w:pPr>
+      <w:r>
+        <w:rPr>
+          <w:i/>
+        </w:rPr>
+        <w:t xml:space="preserve"> echo out &gt; /</w:t>
+      </w:r>
+      <w:proofErr w:type="spellStart"/>
+      <w:r>
+        <w:rPr>
+          <w:i/>
+        </w:rPr>
+        <w:t>sys</w:t>
+      </w:r>
+      <w:proofErr w:type="spellEnd"/>
+      <w:r>
+        <w:rPr>
+          <w:i/>
+        </w:rPr>
+        <w:t>/</w:t>
+      </w:r>
+      <w:proofErr w:type="spellStart"/>
+      <w:r>
+        <w:rPr>
+          <w:i/>
+        </w:rPr>
+        <w:t>class</w:t>
+      </w:r>
+      <w:proofErr w:type="spellEnd"/>
+      <w:r>
+        <w:rPr>
+          <w:i/>
+        </w:rPr>
+        <w:t>/</w:t>
+      </w:r>
+      <w:proofErr w:type="spellStart"/>
+      <w:r>
+        <w:rPr>
+          <w:i/>
+        </w:rPr>
+        <w:t>gpio</w:t>
+      </w:r>
+      <w:proofErr w:type="spellEnd"/>
+      <w:r>
+        <w:rPr>
+          <w:i/>
+        </w:rPr>
+        <w:t>/gpio44/</w:t>
+      </w:r>
+      <w:proofErr w:type="spellStart"/>
+      <w:r>
+        <w:rPr>
+          <w:i/>
+        </w:rPr>
+        <w:t>direction</w:t>
+      </w:r>
+      <w:proofErr w:type="spellEnd"/>
+    </w:p>
+    <w:p>
+      <w:pPr>
+        <w:pStyle w:val="KeinLeerraum"/>
+        <w:ind w:left="708"/>
+      </w:pPr>
+      <w:r>
+        <w:t>freizuschalten. (Es werden die Werte „44“ und „out“ in die Files geschrieben)</w:t>
+      </w:r>
+    </w:p>
+    <w:p>
+      <w:pPr>
+        <w:pStyle w:val="KeinLeerraum"/>
+        <w:ind w:left="708"/>
+      </w:pPr>
+    </w:p>
+    <w:p>
+      <w:pPr>
+        <w:pStyle w:val="KeinLeerraum"/>
+        <w:ind w:left="708"/>
+      </w:pPr>
+      <w:r>
+        <w:t>Das Programm kann sich abhängig vom Userinput, in den automatischen oder in den manuellen Modus befinden.</w:t>
+      </w:r>
       <w:bookmarkStart w:id="0" w:name="_GoBack"/>
       <w:bookmarkEnd w:id="0"/>
     </w:p>
+    <w:p>
+      <w:pPr>
+        <w:pStyle w:val="KeinLeerraum"/>
+        <w:ind w:left="708"/>
+      </w:pPr>
+      <w:r>
+        <w:t xml:space="preserve">Um eine Benutzereingabe während des Betriebs zu ermöglichen, muss </w:t>
+      </w:r>
+      <w:r>
+        <w:t xml:space="preserve">das Programm in mindestens zwei Threads ablaufen. </w:t>
+      </w:r>
+    </w:p>
+    <w:p>
+      <w:pPr>
+        <w:pStyle w:val="KeinLeerraum"/>
+        <w:ind w:left="708"/>
+      </w:pPr>
+      <w:r>
+        <w:rPr>
+          <w:noProof/>
+          <w:lang w:eastAsia="de-DE"/>
+        </w:rPr>
+        <w:drawing>
+          <wp:inline distT="0" distB="0" distL="0" distR="0" wp14:anchorId="0722E6AA" wp14:editId="517402EC">
+            <wp:extent cx="5760720" cy="1498600"/>
+            <wp:effectExtent l="0" t="0" r="0" b="6350"/>
+            <wp:docPr id="1" name="Grafik 1"/>
+            <wp:cNvGraphicFramePr>
+              <a:graphicFrameLocks xmlns:a="http://schemas.openxmlformats.org/drawingml/2006/main" noChangeAspect="1"/>
+            </wp:cNvGraphicFramePr>
+            <a:graphic xmlns:a="http://schemas.openxmlformats.org/drawingml/2006/main">
+              <a:graphicData uri="http://schemas.openxmlformats.org/drawingml/2006/picture">
+                <pic:pic xmlns:pic="http://schemas.openxmlformats.org/drawingml/2006/picture">
+                  <pic:nvPicPr>
+                    <pic:cNvPr id="1" name=""/>
+                    <pic:cNvPicPr/>
+                  </pic:nvPicPr>
+                  <pic:blipFill>
+                    <a:blip r:embed="rId8"/>
+                    <a:stretch>
+                      <a:fillRect/>
+                    </a:stretch>
+                  </pic:blipFill>
+                  <pic:spPr>
+                    <a:xfrm>
+                      <a:off x="0" y="0"/>
+                      <a:ext cx="5760720" cy="1498600"/>
+                    </a:xfrm>
+                    <a:prstGeom prst="rect">
+                      <a:avLst/>
+                    </a:prstGeom>
+                  </pic:spPr>
+                </pic:pic>
+              </a:graphicData>
+            </a:graphic>
+          </wp:inline>
+        </w:drawing>
+      </w:r>
+    </w:p>
+    <w:p>
+      <w:pPr>
+        <w:pStyle w:val="KeinLeerraum"/>
+        <w:ind w:left="708"/>
+      </w:pPr>
+    </w:p>
+    <w:p>
+      <w:pPr>
+        <w:pStyle w:val="KeinLeerraum"/>
+        <w:ind w:left="708"/>
+      </w:pPr>
+      <w:r>
+        <w:t xml:space="preserve">Je nach gewählten Modus, wird entsprechend vorgegangen. </w:t>
+      </w:r>
+    </w:p>
+    <w:p>
+      <w:pPr>
+        <w:pStyle w:val="KeinLeerraum"/>
+        <w:ind w:left="708"/>
+      </w:pPr>
+      <w:r>
+        <w:rPr>
+          <w:b/>
+        </w:rPr>
+        <w:t>Manueller Modus:</w:t>
+      </w:r>
+      <w:r>
+        <w:rPr>
+          <w:b/>
+        </w:rPr>
+        <w:t xml:space="preserve"> </w:t>
+      </w:r>
+      <w:r>
+        <w:t xml:space="preserve">Je nach gemachter Angabe in Prozent lässt sich der </w:t>
+      </w:r>
+      <w:proofErr w:type="spellStart"/>
+      <w:r>
+        <w:t>Servo</w:t>
+      </w:r>
+      <w:proofErr w:type="spellEnd"/>
+      <w:r>
+        <w:t xml:space="preserve"> zwischen 0° (0%) und 180° (100%) einstellen. </w:t>
+      </w:r>
+    </w:p>
+    <w:p>
+      <w:pPr>
+        <w:pStyle w:val="KeinLeerraum"/>
+        <w:ind w:left="708"/>
+      </w:pPr>
+      <w:r>
+        <w:rPr>
+          <w:b/>
+        </w:rPr>
+        <w:t>Automatischer Modus:</w:t>
+      </w:r>
+      <w:r>
+        <w:t xml:space="preserve"> Der </w:t>
+      </w:r>
+      <w:proofErr w:type="spellStart"/>
+      <w:r>
+        <w:t>Servo</w:t>
+      </w:r>
+      <w:proofErr w:type="spellEnd"/>
+      <w:r>
+        <w:t xml:space="preserve"> bewegt sich zwischen 0° und 180° hin und her. </w:t>
+      </w:r>
+    </w:p>
+    <w:p>
+      <w:pPr>
+        <w:pStyle w:val="KeinLeerraum"/>
+        <w:ind w:left="708"/>
+      </w:pPr>
+    </w:p>
+    <w:p>
+      <w:pPr>
+        <w:pStyle w:val="KeinLeerraum"/>
+        <w:ind w:left="708"/>
+      </w:pPr>
+      <w:r>
+        <w:t xml:space="preserve">Um das PWM Signal an den </w:t>
+      </w:r>
+      <w:proofErr w:type="spellStart"/>
+      <w:r>
+        <w:t>Servo</w:t>
+      </w:r>
+      <w:proofErr w:type="spellEnd"/>
+      <w:r>
+        <w:t xml:space="preserve"> zu senden wird während der Dauer einer Periode (20ms) je nach Winkel der HIGH-</w:t>
+      </w:r>
+      <w:proofErr w:type="spellStart"/>
+      <w:r>
+        <w:t>value</w:t>
+      </w:r>
+      <w:proofErr w:type="spellEnd"/>
+      <w:r>
+        <w:t xml:space="preserve"> für eine entsprechende Zeit in das </w:t>
+      </w:r>
+      <w:proofErr w:type="spellStart"/>
+      <w:r>
+        <w:t>gpio</w:t>
+      </w:r>
+      <w:proofErr w:type="spellEnd"/>
+      <w:r>
+        <w:t>-</w:t>
+      </w:r>
+      <w:proofErr w:type="spellStart"/>
+      <w:r>
+        <w:t>value</w:t>
+      </w:r>
+      <w:proofErr w:type="spellEnd"/>
+      <w:r>
+        <w:t>-file</w:t>
+      </w:r>
+    </w:p>
+    <w:p>
+      <w:pPr>
+        <w:pStyle w:val="KeinLeerraum"/>
+        <w:ind w:left="708"/>
+        <w:rPr>
+          <w:i/>
+        </w:rPr>
+      </w:pPr>
+      <w:r>
+        <w:rPr>
+          <w:i/>
+        </w:rPr>
+        <w:t>/</w:t>
+      </w:r>
+      <w:proofErr w:type="spellStart"/>
+      <w:r>
+        <w:rPr>
+          <w:i/>
+        </w:rPr>
+        <w:t>sys</w:t>
+      </w:r>
+      <w:proofErr w:type="spellEnd"/>
+      <w:r>
+        <w:rPr>
+          <w:i/>
+        </w:rPr>
+        <w:t>/</w:t>
+      </w:r>
+      <w:proofErr w:type="spellStart"/>
+      <w:r>
+        <w:rPr>
+          <w:i/>
+        </w:rPr>
+        <w:t>class</w:t>
+      </w:r>
+      <w:proofErr w:type="spellEnd"/>
+      <w:r>
+        <w:rPr>
+          <w:i/>
+        </w:rPr>
+        <w:t>/</w:t>
+      </w:r>
+      <w:proofErr w:type="spellStart"/>
+      <w:r>
+        <w:rPr>
+          <w:i/>
+        </w:rPr>
+        <w:t>gpio</w:t>
+      </w:r>
+      <w:proofErr w:type="spellEnd"/>
+      <w:r>
+        <w:rPr>
+          <w:i/>
+        </w:rPr>
+        <w:t>/gpio44/</w:t>
+      </w:r>
+      <w:proofErr w:type="spellStart"/>
+      <w:r>
+        <w:rPr>
+          <w:i/>
+        </w:rPr>
+        <w:t>value</w:t>
+      </w:r>
+      <w:proofErr w:type="spellEnd"/>
+    </w:p>
+    <w:p>
+      <w:pPr>
+        <w:pStyle w:val="KeinLeerraum"/>
+        <w:ind w:left="708"/>
+      </w:pPr>
+      <w:r>
+        <w:t>geschrieben und für die restliche Zeit wieder auf den LOW-</w:t>
+      </w:r>
+      <w:proofErr w:type="spellStart"/>
+      <w:r>
+        <w:t>value</w:t>
+      </w:r>
+      <w:proofErr w:type="spellEnd"/>
+      <w:r>
+        <w:t xml:space="preserve"> gesetzt. </w:t>
+      </w:r>
+    </w:p>
+    <w:p>
+      <w:pPr>
+        <w:pStyle w:val="KeinLeerraum"/>
+        <w:ind w:left="708"/>
+        <w:jc w:val="center"/>
+      </w:pPr>
+      <w:r>
+        <w:rPr>
+          <w:noProof/>
+          <w:lang w:eastAsia="de-DE"/>
+        </w:rPr>
+        <w:drawing>
+          <wp:inline distT="0" distB="0" distL="0" distR="0" wp14:anchorId="44E498A2" wp14:editId="33D7467E">
+            <wp:extent cx="5221923" cy="2057400"/>
+            <wp:effectExtent l="0" t="0" r="0" b="0"/>
+            <wp:docPr id="2" name="Grafik 2"/>
+            <wp:cNvGraphicFramePr>
+              <a:graphicFrameLocks xmlns:a="http://schemas.openxmlformats.org/drawingml/2006/main" noChangeAspect="1"/>
+            </wp:cNvGraphicFramePr>
+            <a:graphic xmlns:a="http://schemas.openxmlformats.org/drawingml/2006/main">
+              <a:graphicData uri="http://schemas.openxmlformats.org/drawingml/2006/picture">
+                <pic:pic xmlns:pic="http://schemas.openxmlformats.org/drawingml/2006/picture">
+                  <pic:nvPicPr>
+                    <pic:cNvPr id="1" name=""/>
+                    <pic:cNvPicPr/>
+                  </pic:nvPicPr>
+                  <pic:blipFill>
+                    <a:blip r:embed="rId9"/>
+                    <a:stretch>
+                      <a:fillRect/>
+                    </a:stretch>
+                  </pic:blipFill>
+                  <pic:spPr>
+                    <a:xfrm>
+                      <a:off x="0" y="0"/>
+                      <a:ext cx="5270026" cy="2076352"/>
+                    </a:xfrm>
+                    <a:prstGeom prst="rect">
+                      <a:avLst/>
+                    </a:prstGeom>
+                  </pic:spPr>
+                </pic:pic>
+              </a:graphicData>
+            </a:graphic>
+          </wp:inline>
+        </w:drawing>
+      </w:r>
+    </w:p>
+    <w:p>
+      <w:pPr>
+        <w:pStyle w:val="KeinLeerraum"/>
+        <w:ind w:left="708"/>
+      </w:pPr>
+      <w:r>
+        <w:t xml:space="preserve">Zur erfolgreichen Umsetzung der Aufgabe konnten wir die vorgegebene </w:t>
+      </w:r>
+      <w:proofErr w:type="spellStart"/>
+      <w:r>
+        <w:t>WasteTime</w:t>
+      </w:r>
+      <w:proofErr w:type="spellEnd"/>
+      <w:r>
+        <w:t xml:space="preserve">-Funktion nicht verwenden, diese war vermutlich unter Linux zu inkonsistent von der Ausführungszeit, was zu </w:t>
+      </w:r>
+      <w:r>
+        <w:t>ungültigen PWM-Signalen geführt hat</w:t>
+      </w:r>
+      <w:r>
+        <w:t xml:space="preserve"> </w:t>
+      </w:r>
+      <w:r>
+        <w:t xml:space="preserve">(Anscheinend </w:t>
+      </w:r>
+      <w:r>
+        <w:t>werden die Threads während der Ausführung sehr häufig vom Scheduler unterbrochen</w:t>
+      </w:r>
+      <w:r>
+        <w:t xml:space="preserve">). </w:t>
+      </w:r>
+      <w:r>
+        <w:t xml:space="preserve">Dies hatte die Folge, dass die Verbindung zum </w:t>
+      </w:r>
+      <w:proofErr w:type="spellStart"/>
+      <w:r>
+        <w:t>Servo</w:t>
+      </w:r>
+      <w:proofErr w:type="spellEnd"/>
+      <w:r>
+        <w:t xml:space="preserve"> nach einiger Zeit verloren gegangen ist. </w:t>
+      </w:r>
+      <w:r>
+        <w:t xml:space="preserve">Stattdessen wurde </w:t>
+      </w:r>
+      <w:r>
+        <w:t xml:space="preserve">die </w:t>
+      </w:r>
+      <w:proofErr w:type="spellStart"/>
+      <w:r>
+        <w:t>nanosleep</w:t>
+      </w:r>
+      <w:proofErr w:type="spellEnd"/>
+      <w:r>
+        <w:t xml:space="preserve"> Funktion genutzt. </w:t>
+      </w:r>
+    </w:p>
+    <w:p>
+      <w:pPr>
+        <w:pStyle w:val="KeinLeerraum"/>
+        <w:ind w:left="708"/>
+      </w:pPr>
+      <w:r>
+        <w:rPr>
+          <w:noProof/>
+          <w:lang w:eastAsia="de-DE"/>
+        </w:rPr>
+        <w:lastRenderedPageBreak/>
+        <w:drawing>
+          <wp:inline distT="0" distB="0" distL="0" distR="0" wp14:anchorId="624EF1DD" wp14:editId="3A7C91E3">
+            <wp:extent cx="4665762" cy="1257300"/>
+            <wp:effectExtent l="0" t="0" r="1905" b="0"/>
+            <wp:docPr id="4" name="Grafik 4"/>
+            <wp:cNvGraphicFramePr>
+              <a:graphicFrameLocks xmlns:a="http://schemas.openxmlformats.org/drawingml/2006/main" noChangeAspect="1"/>
+            </wp:cNvGraphicFramePr>
+            <a:graphic xmlns:a="http://schemas.openxmlformats.org/drawingml/2006/main">
+              <a:graphicData uri="http://schemas.openxmlformats.org/drawingml/2006/picture">
+                <pic:pic xmlns:pic="http://schemas.openxmlformats.org/drawingml/2006/picture">
+                  <pic:nvPicPr>
+                    <pic:cNvPr id="1" name=""/>
+                    <pic:cNvPicPr/>
+                  </pic:nvPicPr>
+                  <pic:blipFill>
+                    <a:blip r:embed="rId10"/>
+                    <a:stretch>
+                      <a:fillRect/>
+                    </a:stretch>
+                  </pic:blipFill>
+                  <pic:spPr>
+                    <a:xfrm>
+                      <a:off x="0" y="0"/>
+                      <a:ext cx="4704178" cy="1267652"/>
+                    </a:xfrm>
+                    <a:prstGeom prst="rect">
+                      <a:avLst/>
+                    </a:prstGeom>
+                  </pic:spPr>
+                </pic:pic>
+              </a:graphicData>
+            </a:graphic>
+          </wp:inline>
+        </w:drawing>
+      </w:r>
+    </w:p>
+    <w:p>
+      <w:pPr>
+        <w:pStyle w:val="KeinLeerraum"/>
+        <w:ind w:left="708"/>
+      </w:pPr>
+      <w:r>
+        <w:t xml:space="preserve">Vor dem „Entdecken“ dieses Fehlers, konnte auch eine auslastungsabhängige Indifferenz festgestellt werden. Dies hat dazu geführt, dass während eines Kopiervorgangs </w:t>
+      </w:r>
+      <w:r>
+        <w:t>mit SCP von der virtuellen Maschine sogar zu einem sofortigen Abbruch der Verbindung (</w:t>
+      </w:r>
+      <w:proofErr w:type="spellStart"/>
+      <w:r>
+        <w:t>BeagleBone</w:t>
+      </w:r>
+      <w:proofErr w:type="spellEnd"/>
+      <w:r>
+        <w:t xml:space="preserve"> wurde nicht mehr als USB-Gerät erkannt) geführt hat. </w:t>
+      </w:r>
+    </w:p>
+    <w:p>
+      <w:pPr>
+        <w:pStyle w:val="KeinLeerraum"/>
+        <w:ind w:left="708"/>
+      </w:pPr>
+    </w:p>
     <w:sectPr>
-      <w:headerReference w:type="default" r:id="rId8"/>
+      <w:headerReference w:type="default" r:id="rId11"/>
       <w:pgSz w:w="11906" w:h="16838"/>
       <w:pgMar w:top="1417" w:right="1417" w:bottom="1134" w:left="1417" w:header="708" w:footer="708" w:gutter="0"/>
       <w:cols w:space="708"/>
@@ -856,8 +1482,16 @@
       <w:rPr>
         <w:lang w:val="en-US"/>
       </w:rPr>
-      <w:t>Prof. Dr. Martin Hobelsberger</w:t>
+      <w:t xml:space="preserve">Prof. Dr. Martin </w:t>
     </w:r>
+    <w:proofErr w:type="spellStart"/>
+    <w:r>
+      <w:rPr>
+        <w:lang w:val="en-US"/>
+      </w:rPr>
+      <w:t>Hobelsberger</w:t>
+    </w:r>
+    <w:proofErr w:type="spellEnd"/>
     <w:r>
       <w:rPr>
         <w:lang w:val="en-US"/>
@@ -870,11 +1504,19 @@
       </w:rPr>
       <w:tab/>
     </w:r>
+    <w:proofErr w:type="spellStart"/>
     <w:r>
       <w:rPr>
         <w:lang w:val="en-US"/>
       </w:rPr>
-      <w:t>Hampp Manuel</w:t>
+      <w:t>Hampp</w:t>
+    </w:r>
+    <w:proofErr w:type="spellEnd"/>
+    <w:r>
+      <w:rPr>
+        <w:lang w:val="en-US"/>
+      </w:rPr>
+      <w:t xml:space="preserve"> Manuel</w:t>
     </w:r>
     <w:r>
       <w:rPr>
@@ -2431,7 +3073,7 @@
     <w:lsdException w:name="Table Web 2" w:semiHidden="1" w:unhideWhenUsed="1"/>
     <w:lsdException w:name="Table Web 3" w:semiHidden="1" w:unhideWhenUsed="1"/>
     <w:lsdException w:name="Balloon Text" w:semiHidden="1" w:unhideWhenUsed="1"/>
-    <w:lsdException w:name="Table Grid" w:semiHidden="1" w:uiPriority="39" w:unhideWhenUsed="1"/>
+    <w:lsdException w:name="Table Grid" w:uiPriority="39"/>
     <w:lsdException w:name="Table Theme" w:semiHidden="1" w:unhideWhenUsed="1"/>
     <w:lsdException w:name="Placeholder Text" w:semiHidden="1"/>
     <w:lsdException w:name="No Spacing" w:uiPriority="1" w:qFormat="1"/>

</xml_diff>